<commit_message>
discrete hw1 error fix
</commit_message>
<xml_diff>
--- a/discrete-maths/hw1/Дискретная математика Домашняя работа №1 P3113 Султанов А.Р.docx
+++ b/discrete-maths/hw1/Дискретная математика Домашняя работа №1 P3113 Султанов А.Р.docx
@@ -1203,7 +1203,6 @@
         <w:tblStyle w:val="Table1"/>
         <w:tblW w:w="9076.0" w:type="dxa"/>
         <w:jc w:val="left"/>
-        <w:tblInd w:w="100.0" w:type="pct"/>
         <w:tblBorders>
           <w:top w:color="000000" w:space="0" w:sz="8" w:val="single"/>
           <w:left w:color="000000" w:space="0" w:sz="8" w:val="single"/>
@@ -3412,7 +3411,7 @@
           <m:e>
             <m:r>
               <w:rPr/>
-              <m:t xml:space="preserve">0|10001001|11010100100000000000000</m:t>
+              <m:t xml:space="preserve">0|10001001|10101001000000000000000</m:t>
             </m:r>
           </m:e>
           <m:sub>
@@ -3738,7 +3737,7 @@
                 <w:sz w:val="36"/>
                 <w:szCs w:val="36"/>
               </w:rPr>
-              <m:t xml:space="preserve">10100111111011111010000</m:t>
+              <m:t xml:space="preserve">01001111110111110100000</m:t>
             </m:r>
           </m:e>
           <m:sub>

</xml_diff>